<commit_message>
Adding job description, font changes.
</commit_message>
<xml_diff>
--- a/resume.docx
+++ b/resume.docx
@@ -6,12 +6,87 @@
       <w:pPr>
         <w:pStyle w:val="Title"/>
         <w:jc w:val="center"/>
-      </w:pPr>
-      <w:r>
+        <w:rPr>
+          <w:spacing w:val="0"/>
+        </w:rPr>
+      </w:pPr>
+      <w:r>
+        <w:rPr>
+          <w:spacing w:val="0"/>
+        </w:rPr>
         <w:t>David Wu</w:t>
       </w:r>
-      <w:r>
-        <w:t xml:space="preserve"> (need contact info)</w:t>
+    </w:p>
+    <w:p>
+      <w:pPr>
+        <w:pStyle w:val="Title"/>
+        <w:jc w:val="center"/>
+        <w:rPr>
+          <w:spacing w:val="0"/>
+          <w:sz w:val="18"/>
+          <w:szCs w:val="18"/>
+        </w:rPr>
+      </w:pPr>
+      <w:r>
+        <w:rPr>
+          <w:spacing w:val="0"/>
+          <w:sz w:val="18"/>
+          <w:szCs w:val="18"/>
+        </w:rPr>
+        <w:t xml:space="preserve">39280 Canyon Heights </w:t>
+      </w:r>
+      <w:proofErr w:type="spellStart"/>
+      <w:r>
+        <w:rPr>
+          <w:spacing w:val="0"/>
+          <w:sz w:val="18"/>
+          <w:szCs w:val="18"/>
+        </w:rPr>
+        <w:t>Dr</w:t>
+      </w:r>
+      <w:proofErr w:type="spellEnd"/>
+      <w:r>
+        <w:rPr>
+          <w:spacing w:val="0"/>
+          <w:sz w:val="18"/>
+          <w:szCs w:val="18"/>
+        </w:rPr>
+        <w:t xml:space="preserve">, Fremont, CA 94539 </w:t>
+      </w:r>
+    </w:p>
+    <w:p>
+      <w:pPr>
+        <w:pStyle w:val="Title"/>
+        <w:jc w:val="center"/>
+        <w:rPr>
+          <w:spacing w:val="0"/>
+          <w:sz w:val="18"/>
+          <w:szCs w:val="18"/>
+        </w:rPr>
+      </w:pPr>
+      <w:r>
+        <w:rPr>
+          <w:spacing w:val="0"/>
+          <w:sz w:val="18"/>
+          <w:szCs w:val="18"/>
+        </w:rPr>
+        <w:t>(510) 621 3298</w:t>
+      </w:r>
+      <w:r>
+        <w:rPr>
+          <w:spacing w:val="0"/>
+          <w:sz w:val="18"/>
+          <w:szCs w:val="18"/>
+        </w:rPr>
+        <w:tab/>
+      </w:r>
+      <w:r>
+        <w:rPr>
+          <w:spacing w:val="0"/>
+          <w:sz w:val="18"/>
+          <w:szCs w:val="18"/>
+        </w:rPr>
+        <w:t>davidcnwu@gmail.com</w:t>
       </w:r>
     </w:p>
     <w:p>
@@ -19,15 +94,36 @@
         <w:pStyle w:val="Heading1"/>
       </w:pPr>
       <w:r>
-        <w:t>Skills</w:t>
-      </w:r>
-    </w:p>
-    <w:p>
-      <w:pPr>
-        <w:pStyle w:val="NoSpacing"/>
-      </w:pPr>
-      <w:r>
-        <w:t xml:space="preserve">Languages: Ruby, Rails, JavaScript, Java, </w:t>
+        <w:t>Technical Skills</w:t>
+      </w:r>
+    </w:p>
+    <w:p>
+      <w:pPr>
+        <w:pStyle w:val="NoSpacing"/>
+      </w:pPr>
+      <w:r>
+        <w:t xml:space="preserve">Languages: </w:t>
+      </w:r>
+      <w:r>
+        <w:t>Java</w:t>
+      </w:r>
+      <w:r>
+        <w:t xml:space="preserve">, </w:t>
+      </w:r>
+      <w:r>
+        <w:t>Ruby</w:t>
+      </w:r>
+      <w:r>
+        <w:t>, JavaScript</w:t>
+      </w:r>
+      <w:r>
+        <w:t xml:space="preserve">, </w:t>
+      </w:r>
+      <w:r>
+        <w:t>HTML, CSS</w:t>
+      </w:r>
+      <w:r>
+        <w:t xml:space="preserve">, </w:t>
       </w:r>
       <w:proofErr w:type="gramStart"/>
       <w:r>
@@ -46,6 +142,19 @@
         <w:pStyle w:val="NoSpacing"/>
       </w:pPr>
       <w:r>
+        <w:t xml:space="preserve">Frameworks: Ruby on Rails, Backbone.js, </w:t>
+      </w:r>
+      <w:proofErr w:type="gramStart"/>
+      <w:r>
+        <w:t>Chaplin</w:t>
+      </w:r>
+      <w:proofErr w:type="gramEnd"/>
+    </w:p>
+    <w:p>
+      <w:pPr>
+        <w:pStyle w:val="NoSpacing"/>
+      </w:pPr>
+      <w:r>
         <w:t xml:space="preserve">Databases: </w:t>
       </w:r>
       <w:proofErr w:type="spellStart"/>
@@ -72,18 +181,44 @@
     </w:p>
     <w:p>
       <w:pPr>
+        <w:pStyle w:val="NoSpacing"/>
+      </w:pPr>
+      <w:r>
+        <w:t xml:space="preserve">Version Control: </w:t>
+      </w:r>
+      <w:proofErr w:type="spellStart"/>
+      <w:r>
+        <w:t>Git</w:t>
+      </w:r>
+      <w:proofErr w:type="spellEnd"/>
+      <w:r>
+        <w:t>, Perforce</w:t>
+      </w:r>
+    </w:p>
+    <w:p>
+      <w:pPr>
         <w:pStyle w:val="Heading1"/>
       </w:pPr>
       <w:r>
         <w:t>Work</w:t>
       </w:r>
-    </w:p>
-    <w:p>
-      <w:pPr>
-        <w:pStyle w:val="Heading2"/>
-      </w:pPr>
-      <w:r>
-        <w:t>Full-Stack Engineer (8/13-1/14)</w:t>
+      <w:r>
+        <w:t xml:space="preserve"> Experience</w:t>
+      </w:r>
+    </w:p>
+    <w:p>
+      <w:pPr>
+        <w:pStyle w:val="Heading2"/>
+        <w:tabs>
+          <w:tab w:val="right" w:pos="8640"/>
+        </w:tabs>
+      </w:pPr>
+      <w:r>
+        <w:t>Full-Stack Web Developer</w:t>
+      </w:r>
+      <w:r>
+        <w:tab/>
+        <w:t>(8/13-1/14)</w:t>
       </w:r>
     </w:p>
     <w:p>
@@ -107,115 +242,157 @@
         <w:t xml:space="preserve">Ruby on </w:t>
       </w:r>
       <w:r>
-        <w:t xml:space="preserve">Rails, JavaScript, HTML, CSS </w:t>
-      </w:r>
-    </w:p>
-    <w:p>
-      <w:pPr>
-        <w:pStyle w:val="NoSpacing"/>
-      </w:pPr>
+        <w:t xml:space="preserve">Rails, </w:t>
+      </w:r>
+      <w:r>
+        <w:t>Backbone.js</w:t>
+      </w:r>
+      <w:r>
+        <w:t xml:space="preserve">, HTML, CSS </w:t>
+      </w:r>
+    </w:p>
+    <w:p>
+      <w:pPr>
+        <w:pStyle w:val="NoSpacing"/>
+      </w:pPr>
+      <w:r>
+        <w:t>Reduced average site respon</w:t>
+      </w:r>
+      <w:r>
+        <w:t xml:space="preserve">se time by 50% through caching, reducing N+1 database queries, </w:t>
+      </w:r>
+      <w:proofErr w:type="gramStart"/>
+      <w:r>
+        <w:t>AJAX</w:t>
+      </w:r>
+      <w:r>
+        <w:t xml:space="preserve"> </w:t>
+      </w:r>
+      <w:r>
+        <w:t xml:space="preserve"> </w:t>
+      </w:r>
+      <w:r>
+        <w:t>loading</w:t>
+      </w:r>
+      <w:proofErr w:type="gramEnd"/>
+      <w:r>
+        <w:t xml:space="preserve"> of site resources, and API modifications</w:t>
+      </w:r>
+      <w:r>
+        <w:t>. Used New Relic</w:t>
+      </w:r>
+    </w:p>
+    <w:p>
+      <w:pPr>
+        <w:pStyle w:val="NoSpacing"/>
+      </w:pPr>
+      <w:r>
+        <w:t>Worked closely with Product and D</w:t>
+      </w:r>
+      <w:r>
+        <w:t xml:space="preserve">esign </w:t>
+      </w:r>
+      <w:r>
+        <w:t>teams to implement customer-facing features</w:t>
+      </w:r>
+    </w:p>
+    <w:p>
+      <w:pPr>
+        <w:pStyle w:val="NoSpacing"/>
+      </w:pPr>
+      <w:r>
+        <w:t>Improve</w:t>
+      </w:r>
+      <w:r>
+        <w:t>d</w:t>
+      </w:r>
+      <w:r>
+        <w:t xml:space="preserve"> infrastructure stability by </w:t>
+      </w:r>
+      <w:r>
+        <w:t xml:space="preserve">configuring </w:t>
+      </w:r>
       <w:proofErr w:type="spellStart"/>
       <w:r>
-        <w:t>Async</w:t>
+        <w:t>Redis</w:t>
       </w:r>
       <w:proofErr w:type="spellEnd"/>
       <w:r>
-        <w:t xml:space="preserve"> loading, caching, API modifications, reduce </w:t>
+        <w:t xml:space="preserve"> and </w:t>
       </w:r>
       <w:proofErr w:type="spellStart"/>
       <w:r>
-        <w:t>db</w:t>
+        <w:t>Nagios</w:t>
       </w:r>
       <w:proofErr w:type="spellEnd"/>
       <w:r>
-        <w:t xml:space="preserve"> queries, and </w:t>
+        <w:t xml:space="preserve"> using Chef</w:t>
+      </w:r>
+    </w:p>
+    <w:p>
+      <w:pPr>
+        <w:pStyle w:val="NoSpacing"/>
+      </w:pPr>
+      <w:r>
+        <w:t>Implemented features for m.threadflip.com using Chaplin</w:t>
+      </w:r>
+    </w:p>
+    <w:p>
+      <w:pPr>
+        <w:pStyle w:val="NoSpacing"/>
+      </w:pPr>
+      <w:r>
+        <w:t xml:space="preserve">Set up and maintained a Customer Service </w:t>
       </w:r>
       <w:proofErr w:type="spellStart"/>
       <w:r>
-        <w:t>perf</w:t>
+        <w:t>runbook</w:t>
       </w:r>
       <w:proofErr w:type="spellEnd"/>
       <w:r>
-        <w:t xml:space="preserve"> analysis using New Relic to reduce site response time by 50%</w:t>
-      </w:r>
-    </w:p>
-    <w:p>
-      <w:pPr>
-        <w:pStyle w:val="NoSpacing"/>
-      </w:pPr>
-      <w:r>
-        <w:t>Worked closely with product and design to implement feature mockups</w:t>
-      </w:r>
-    </w:p>
-    <w:p>
-      <w:pPr>
-        <w:pStyle w:val="NoSpacing"/>
-      </w:pPr>
-      <w:r>
-        <w:t xml:space="preserve">Improve infrastructure stability by moving </w:t>
-      </w:r>
-      <w:proofErr w:type="spellStart"/>
-      <w:r>
-        <w:t>Redis</w:t>
-      </w:r>
-      <w:proofErr w:type="spellEnd"/>
-      <w:r>
-        <w:t xml:space="preserve"> to Chef and </w:t>
-      </w:r>
-      <w:proofErr w:type="spellStart"/>
-      <w:r>
-        <w:t>Nagios</w:t>
-      </w:r>
-      <w:proofErr w:type="spellEnd"/>
-      <w:r>
-        <w:t xml:space="preserve"> sampling under Chef</w:t>
-      </w:r>
-    </w:p>
-    <w:p>
-      <w:pPr>
-        <w:pStyle w:val="NoSpacing"/>
-      </w:pPr>
-      <w:r>
-        <w:t xml:space="preserve">Chaplin for </w:t>
-      </w:r>
-      <w:proofErr w:type="spellStart"/>
-      <w:r>
-        <w:t>Mdot</w:t>
-      </w:r>
-      <w:proofErr w:type="spellEnd"/>
-    </w:p>
-    <w:p>
-      <w:pPr>
-        <w:pStyle w:val="NoSpacing"/>
-      </w:pPr>
-      <w:r>
-        <w:t xml:space="preserve">Developed CS </w:t>
-      </w:r>
-      <w:proofErr w:type="spellStart"/>
-      <w:r>
-        <w:t>runbook</w:t>
-      </w:r>
-      <w:proofErr w:type="spellEnd"/>
-    </w:p>
-    <w:p>
-      <w:pPr>
-        <w:pStyle w:val="NoSpacing"/>
-      </w:pPr>
-    </w:p>
-    <w:p>
-      <w:pPr>
-        <w:pStyle w:val="Heading2"/>
-      </w:pPr>
-      <w:r>
-        <w:t>MTS Developer, Sandbox (9/12 – 8/13)</w:t>
-      </w:r>
-    </w:p>
-    <w:p>
-      <w:pPr>
-        <w:pStyle w:val="Heading2"/>
-      </w:pPr>
-      <w:r>
-        <w:t>AMTS Developer, Sandbox (6/11 – 9/12)</w:t>
+        <w:t xml:space="preserve"> to aid the support team</w:t>
+      </w:r>
+    </w:p>
+    <w:p>
+      <w:pPr>
+        <w:pStyle w:val="NoSpacing"/>
+      </w:pPr>
+      <w:r>
+        <w:tab/>
+      </w:r>
+    </w:p>
+    <w:p>
+      <w:pPr>
+        <w:pStyle w:val="Heading2"/>
+        <w:tabs>
+          <w:tab w:val="right" w:pos="8640"/>
+        </w:tabs>
+      </w:pPr>
+      <w:r>
+        <w:t>MTS Developer, Sandbox</w:t>
+      </w:r>
+      <w:r>
+        <w:tab/>
+      </w:r>
+      <w:r>
+        <w:t>(9/12 – 8/13)</w:t>
+      </w:r>
+    </w:p>
+    <w:p>
+      <w:pPr>
+        <w:pStyle w:val="Heading2"/>
+        <w:tabs>
+          <w:tab w:val="right" w:pos="8640"/>
+        </w:tabs>
+      </w:pPr>
+      <w:r>
+        <w:t>AMTS Developer, Sandbox</w:t>
+      </w:r>
+      <w:r>
+        <w:tab/>
+      </w:r>
+      <w:r>
+        <w:t>(6/11 – 9/12)</w:t>
       </w:r>
     </w:p>
     <w:p>
@@ -313,9 +490,21 @@
     <w:p>
       <w:pPr>
         <w:pStyle w:val="Heading2"/>
-      </w:pPr>
-      <w:r>
-        <w:t>Software Engineer Graduate Intern (6/10 – 9/10)</w:t>
+        <w:tabs>
+          <w:tab w:val="right" w:pos="8640"/>
+        </w:tabs>
+      </w:pPr>
+      <w:r>
+        <w:t>So</w:t>
+      </w:r>
+      <w:r>
+        <w:t>ftware Engineer Graduate Intern</w:t>
+      </w:r>
+      <w:r>
+        <w:tab/>
+      </w:r>
+      <w:r>
+        <w:t>(6/10 – 9/10)</w:t>
       </w:r>
     </w:p>
     <w:p>
@@ -339,81 +528,89 @@
         <w:pStyle w:val="NoSpacing"/>
       </w:pPr>
       <w:r>
-        <w:t xml:space="preserve">Implemented a user role and authentication system using </w:t>
-      </w:r>
-      <w:proofErr w:type="spellStart"/>
-      <w:r>
-        <w:t>Django</w:t>
-      </w:r>
-      <w:proofErr w:type="spellEnd"/>
-      <w:r>
-        <w:t xml:space="preserve"> for a device-management security product</w:t>
-      </w:r>
-    </w:p>
-    <w:p>
-      <w:pPr>
-        <w:pStyle w:val="NoSpacing"/>
-      </w:pPr>
-      <w:r>
-        <w:t>Created a front-end login screen by leveraging XWT widgets, Dojo, HTML, and AJAX calls</w:t>
-      </w:r>
-    </w:p>
-    <w:p>
-      <w:pPr>
-        <w:pStyle w:val="NoSpacing"/>
-      </w:pPr>
-      <w:r>
-        <w:t>Developed custom middleware to moderate user authentication across the application</w:t>
-      </w:r>
-    </w:p>
-    <w:p>
-      <w:pPr>
-        <w:pStyle w:val="NoSpacing"/>
-      </w:pPr>
-    </w:p>
-    <w:p>
-      <w:pPr>
-        <w:pStyle w:val="Heading2"/>
-      </w:pPr>
-      <w:r>
-        <w:t>Software Engineer Intern (6/08 – 8/08)</w:t>
-      </w:r>
-    </w:p>
-    <w:p>
-      <w:pPr>
-        <w:pStyle w:val="Heading2"/>
-      </w:pPr>
-      <w:r>
-        <w:t>Cisco Systems, San Jose, CA</w:t>
-      </w:r>
-    </w:p>
-    <w:p>
-      <w:pPr>
-        <w:pStyle w:val="Heading2"/>
-      </w:pPr>
-      <w:r>
-        <w:t>Visual Basic</w:t>
-      </w:r>
-    </w:p>
-    <w:p>
-      <w:pPr>
-        <w:pStyle w:val="NoSpacing"/>
-      </w:pPr>
-      <w:r>
-        <w:t xml:space="preserve">Ensured stability of legacy router features by using </w:t>
+        <w:t>Implemented a user role and authentication system</w:t>
       </w:r>
       <w:bookmarkStart w:id="0" w:name="_GoBack"/>
       <w:bookmarkEnd w:id="0"/>
       <w:r>
-        <w:t>QTP to run and debug regression tests</w:t>
-      </w:r>
-    </w:p>
-    <w:p>
-      <w:pPr>
-        <w:pStyle w:val="NoSpacing"/>
-      </w:pPr>
-      <w:r>
-        <w:lastRenderedPageBreak/>
+        <w:t xml:space="preserve"> using </w:t>
+      </w:r>
+      <w:proofErr w:type="spellStart"/>
+      <w:r>
+        <w:t>Django</w:t>
+      </w:r>
+      <w:proofErr w:type="spellEnd"/>
+      <w:r>
+        <w:t xml:space="preserve"> for a device-management security product</w:t>
+      </w:r>
+    </w:p>
+    <w:p>
+      <w:pPr>
+        <w:pStyle w:val="NoSpacing"/>
+      </w:pPr>
+      <w:r>
+        <w:t>Created a front-end login screen by leveraging XWT widgets, Dojo, HTML, and AJAX calls</w:t>
+      </w:r>
+    </w:p>
+    <w:p>
+      <w:pPr>
+        <w:pStyle w:val="NoSpacing"/>
+      </w:pPr>
+      <w:r>
+        <w:t>Developed custom middleware to moderate user authentication across the application</w:t>
+      </w:r>
+    </w:p>
+    <w:p>
+      <w:pPr>
+        <w:pStyle w:val="NoSpacing"/>
+      </w:pPr>
+    </w:p>
+    <w:p>
+      <w:pPr>
+        <w:pStyle w:val="Heading2"/>
+        <w:tabs>
+          <w:tab w:val="right" w:pos="8640"/>
+        </w:tabs>
+      </w:pPr>
+      <w:r>
+        <w:t>Software Engineer Intern</w:t>
+      </w:r>
+      <w:r>
+        <w:tab/>
+      </w:r>
+      <w:r>
+        <w:t>(6/08 – 8/08)</w:t>
+      </w:r>
+    </w:p>
+    <w:p>
+      <w:pPr>
+        <w:pStyle w:val="Heading2"/>
+      </w:pPr>
+      <w:r>
+        <w:t>Cisco Systems, San Jose, CA</w:t>
+      </w:r>
+    </w:p>
+    <w:p>
+      <w:pPr>
+        <w:pStyle w:val="Heading2"/>
+      </w:pPr>
+      <w:r>
+        <w:t>Visual Basic</w:t>
+      </w:r>
+    </w:p>
+    <w:p>
+      <w:pPr>
+        <w:pStyle w:val="NoSpacing"/>
+      </w:pPr>
+      <w:r>
+        <w:t>Ensured stability of legacy router features by using QTP to run and debug regression tests</w:t>
+      </w:r>
+    </w:p>
+    <w:p>
+      <w:pPr>
+        <w:pStyle w:val="NoSpacing"/>
+      </w:pPr>
+      <w:r>
         <w:t>Developed scripts to improve the efficiency of router testing automation by twofold</w:t>
       </w:r>
     </w:p>
@@ -433,9 +630,18 @@
     <w:p>
       <w:pPr>
         <w:pStyle w:val="Heading2"/>
-      </w:pPr>
-      <w:r>
-        <w:t>CS3L Head TA (1/08 – 5/09)</w:t>
+        <w:tabs>
+          <w:tab w:val="right" w:pos="8640"/>
+        </w:tabs>
+      </w:pPr>
+      <w:r>
+        <w:t>CS3L Head TA</w:t>
+      </w:r>
+      <w:r>
+        <w:tab/>
+      </w:r>
+      <w:r>
+        <w:t>(1/08 – 5/09)</w:t>
       </w:r>
     </w:p>
     <w:p>
@@ -497,10 +703,17 @@
         <w:pStyle w:val="NoSpacing"/>
       </w:pPr>
       <w:r>
-        <w:t>M.S. Computer Science, expected 2013</w:t>
-      </w:r>
-    </w:p>
-    <w:p/>
+        <w:t>M.S. Computer Science</w:t>
+      </w:r>
+      <w:r>
+        <w:t xml:space="preserve"> Student</w:t>
+      </w:r>
+    </w:p>
+    <w:p>
+      <w:pPr>
+        <w:pStyle w:val="NoSpacing"/>
+      </w:pPr>
+    </w:p>
     <w:p>
       <w:pPr>
         <w:pStyle w:val="Heading2"/>
@@ -519,157 +732,196 @@
     </w:p>
     <w:p>
       <w:pPr>
-        <w:pStyle w:val="NoSpacing"/>
-      </w:pPr>
-    </w:p>
-    <w:p>
-      <w:pPr>
-        <w:pStyle w:val="NoSpacing"/>
+        <w:pStyle w:val="Heading1"/>
       </w:pPr>
       <w:r>
         <w:rPr>
-          <w:rFonts w:ascii="Times New Roman" w:hAnsi="Times New Roman" w:cs="Times New Roman"/>
           <w:b/>
-          <w:sz w:val="28"/>
-          <w:szCs w:val="28"/>
         </w:rPr>
         <w:t>Research</w:t>
       </w:r>
     </w:p>
     <w:p>
       <w:pPr>
+        <w:pStyle w:val="Heading2"/>
+        <w:tabs>
+          <w:tab w:val="right" w:pos="8640"/>
+        </w:tabs>
+      </w:pPr>
+      <w:proofErr w:type="spellStart"/>
+      <w:r>
+        <w:t>Pentago</w:t>
+      </w:r>
+      <w:proofErr w:type="spellEnd"/>
+      <w:r>
+        <w:t xml:space="preserve">, Prof. Richard </w:t>
+      </w:r>
+      <w:proofErr w:type="spellStart"/>
+      <w:r>
+        <w:t>Korf</w:t>
+      </w:r>
+      <w:proofErr w:type="spellEnd"/>
+      <w:r>
+        <w:tab/>
+      </w:r>
+      <w:r>
+        <w:t xml:space="preserve">(1/10 – </w:t>
+      </w:r>
+      <w:r>
+        <w:t>1/13</w:t>
+      </w:r>
+      <w:r>
+        <w:t>)</w:t>
+      </w:r>
+    </w:p>
+    <w:p>
+      <w:pPr>
+        <w:pStyle w:val="NoSpacing"/>
+      </w:pPr>
+      <w:r>
+        <w:t xml:space="preserve">Researched, implemented, and modified various game-theory algorithms to find the game-theoretical value of </w:t>
+      </w:r>
+      <w:proofErr w:type="spellStart"/>
+      <w:r>
+        <w:t>Pentago</w:t>
+      </w:r>
+      <w:proofErr w:type="spellEnd"/>
+    </w:p>
+    <w:p>
+      <w:pPr>
         <w:pStyle w:val="NoSpacing"/>
         <w:ind w:left="144"/>
       </w:pPr>
+    </w:p>
+    <w:p>
+      <w:pPr>
+        <w:pStyle w:val="Heading2"/>
+        <w:tabs>
+          <w:tab w:val="right" w:pos="8640"/>
+        </w:tabs>
+      </w:pPr>
+      <w:r>
+        <w:t>URAP, Prof. Carlo Sequin</w:t>
+      </w:r>
+      <w:r>
+        <w:tab/>
+      </w:r>
+      <w:r>
+        <w:t>(9/07– 5/09)</w:t>
+      </w:r>
+    </w:p>
+    <w:p>
+      <w:pPr>
+        <w:pStyle w:val="NoSpacing"/>
+      </w:pPr>
+      <w:r>
+        <w:t xml:space="preserve">Collaborated with a team of students to create data structures and optimize search algorithms for finding symmetrical Hamiltonian cycles on complex </w:t>
+      </w:r>
       <w:proofErr w:type="spellStart"/>
       <w:r>
+        <w:t>polytopes</w:t>
+      </w:r>
+      <w:proofErr w:type="spellEnd"/>
+    </w:p>
+    <w:p>
+      <w:pPr>
+        <w:pStyle w:val="NoSpacing"/>
+        <w:ind w:left="144" w:right="432"/>
+      </w:pPr>
+    </w:p>
+    <w:p>
+      <w:pPr>
+        <w:pStyle w:val="Heading2"/>
+        <w:tabs>
+          <w:tab w:val="right" w:pos="8640"/>
+        </w:tabs>
+      </w:pPr>
+      <w:proofErr w:type="spellStart"/>
+      <w:r>
+        <w:t>Gamescrafters</w:t>
+      </w:r>
+      <w:proofErr w:type="spellEnd"/>
+      <w:r>
+        <w:t>, Prof. Dan Garcia</w:t>
+      </w:r>
+      <w:r>
+        <w:tab/>
+      </w:r>
+      <w:r>
+        <w:t>(8/06 – 12/06)</w:t>
+      </w:r>
+    </w:p>
+    <w:p>
+      <w:pPr>
+        <w:pStyle w:val="NoSpacing"/>
+      </w:pPr>
+      <w:r>
+        <w:t xml:space="preserve">Worked under a research team to implement </w:t>
+      </w:r>
+      <w:proofErr w:type="spellStart"/>
+      <w:r>
+        <w:t>Pentago</w:t>
+      </w:r>
+      <w:proofErr w:type="spellEnd"/>
+      <w:r>
+        <w:t xml:space="preserve"> and integrate it with the Gamesman game-solving framework</w:t>
+      </w:r>
+    </w:p>
+    <w:p>
+      <w:pPr>
+        <w:pStyle w:val="Heading1"/>
+      </w:pPr>
+      <w:r>
         <w:rPr>
-          <w:rFonts w:ascii="Times New Roman" w:hAnsi="Times New Roman" w:cs="Times New Roman"/>
           <w:b/>
         </w:rPr>
-        <w:t>Pentago</w:t>
-      </w:r>
-      <w:proofErr w:type="spellEnd"/>
-      <w:r>
-        <w:rPr>
-          <w:rFonts w:ascii="Times New Roman" w:hAnsi="Times New Roman" w:cs="Times New Roman"/>
-          <w:b/>
-        </w:rPr>
-        <w:t xml:space="preserve">, Prof. Richard </w:t>
-      </w:r>
-      <w:proofErr w:type="spellStart"/>
-      <w:r>
-        <w:rPr>
-          <w:rFonts w:ascii="Times New Roman" w:hAnsi="Times New Roman" w:cs="Times New Roman"/>
-          <w:b/>
-        </w:rPr>
-        <w:t>Korf</w:t>
-      </w:r>
-      <w:proofErr w:type="spellEnd"/>
-      <w:r>
-        <w:rPr>
-          <w:rFonts w:ascii="Times New Roman" w:hAnsi="Times New Roman" w:cs="Times New Roman"/>
-          <w:b/>
-        </w:rPr>
-        <w:t xml:space="preserve"> (1/10 – Present)</w:t>
-      </w:r>
-    </w:p>
-    <w:p>
-      <w:pPr>
-        <w:pStyle w:val="NoSpacing"/>
-        <w:ind w:left="144"/>
-      </w:pPr>
-      <w:r>
-        <w:rPr>
-          <w:rFonts w:cs="Calibri"/>
-        </w:rPr>
-        <w:t xml:space="preserve">Researched, implemented, and modified various game-theory algorithms to find the game-theoretical value of </w:t>
-      </w:r>
-      <w:proofErr w:type="spellStart"/>
-      <w:r>
-        <w:rPr>
-          <w:rFonts w:cs="Calibri"/>
-        </w:rPr>
-        <w:t>Pentago</w:t>
-      </w:r>
-      <w:proofErr w:type="spellEnd"/>
-    </w:p>
-    <w:p>
-      <w:pPr>
-        <w:pStyle w:val="NoSpacing"/>
-        <w:ind w:left="144"/>
-      </w:pPr>
-    </w:p>
-    <w:p>
-      <w:pPr>
-        <w:pStyle w:val="NoSpacing"/>
-        <w:ind w:left="144" w:right="432"/>
-      </w:pPr>
-      <w:r>
-        <w:rPr>
-          <w:rFonts w:ascii="Times New Roman" w:hAnsi="Times New Roman" w:cs="Times New Roman"/>
-          <w:b/>
-        </w:rPr>
-        <w:t>URAP, Prof. Carlo Sequin (9/07– 5/09)</w:t>
-      </w:r>
-    </w:p>
-    <w:p>
-      <w:pPr>
-        <w:pStyle w:val="NoSpacing"/>
-        <w:ind w:left="144" w:right="432"/>
-      </w:pPr>
-      <w:r>
-        <w:t xml:space="preserve">Collaborated with a team of students to create data structures and optimize search algorithms for finding symmetrical Hamiltonian cycles on complex </w:t>
-      </w:r>
-      <w:proofErr w:type="spellStart"/>
-      <w:r>
-        <w:t>polytopes</w:t>
-      </w:r>
-      <w:proofErr w:type="spellEnd"/>
-    </w:p>
-    <w:p>
-      <w:pPr>
-        <w:pStyle w:val="NoSpacing"/>
-        <w:ind w:left="144" w:right="432"/>
-      </w:pPr>
-    </w:p>
-    <w:p>
-      <w:pPr>
-        <w:pStyle w:val="NoSpacing"/>
-        <w:ind w:left="144"/>
-      </w:pPr>
-      <w:proofErr w:type="spellStart"/>
-      <w:r>
-        <w:rPr>
-          <w:rFonts w:ascii="Times New Roman" w:hAnsi="Times New Roman" w:cs="Times New Roman"/>
-          <w:b/>
-        </w:rPr>
-        <w:t>Gamescrafters</w:t>
-      </w:r>
-      <w:proofErr w:type="spellEnd"/>
-      <w:r>
-        <w:rPr>
-          <w:rFonts w:ascii="Times New Roman" w:hAnsi="Times New Roman" w:cs="Times New Roman"/>
-          <w:b/>
-        </w:rPr>
-        <w:t>, Prof. Dan Garcia (8/06 – 12/06)</w:t>
-      </w:r>
-    </w:p>
-    <w:p>
-      <w:pPr>
-        <w:pStyle w:val="NoSpacing"/>
-        <w:ind w:left="144"/>
-      </w:pPr>
-      <w:r>
-        <w:t xml:space="preserve">Worked under a research team to implement </w:t>
-      </w:r>
-      <w:proofErr w:type="spellStart"/>
-      <w:r>
-        <w:t>Pentago</w:t>
-      </w:r>
-      <w:proofErr w:type="spellEnd"/>
-      <w:r>
-        <w:t xml:space="preserve"> and integrate it with the Gamesman game-solving framework</w:t>
+        <w:t>Selected Projects</w:t>
+      </w:r>
+    </w:p>
+    <w:p>
+      <w:pPr>
+        <w:pStyle w:val="Heading2"/>
+      </w:pPr>
+      <w:r>
+        <w:t>User-guided Image Segmentation</w:t>
+      </w:r>
+    </w:p>
+    <w:p>
+      <w:pPr>
+        <w:pStyle w:val="NoSpacing"/>
+      </w:pPr>
+      <w:r>
+        <w:t xml:space="preserve">Researched and implemented </w:t>
+      </w:r>
+      <w:proofErr w:type="gramStart"/>
+      <w:r>
+        <w:t>Live</w:t>
+      </w:r>
+      <w:proofErr w:type="gramEnd"/>
+      <w:r>
+        <w:t xml:space="preserve"> Wire and three other image-segmentation algorithms and combined them into one algorithm that maximized the repeatability and speed of user image segmentation</w:t>
+      </w:r>
+    </w:p>
+    <w:p>
+      <w:pPr>
+        <w:pStyle w:val="NoSpacing"/>
+      </w:pPr>
+    </w:p>
+    <w:p>
+      <w:pPr>
+        <w:pStyle w:val="Heading2"/>
+      </w:pPr>
+      <w:r>
+        <w:lastRenderedPageBreak/>
+        <w:t>5-um</w:t>
+      </w:r>
+    </w:p>
+    <w:p>
+      <w:pPr>
+        <w:pStyle w:val="NoSpacing"/>
+      </w:pPr>
+      <w:r>
+        <w:t>Worked in a team of three to generalize Beast—an open-source Ruby on Rails forum framework—to add an extra forum-management layer, topic pagination, a friend system, and personal messages. The project was voted 2nd best project in the class</w:t>
       </w:r>
     </w:p>
     <w:p>
@@ -693,7 +945,10 @@
         <w:pStyle w:val="NoSpacing"/>
       </w:pPr>
       <w:r>
-        <w:t>Member (since 9/07</w:t>
+        <w:t>Member (9/07</w:t>
+      </w:r>
+      <w:r>
+        <w:t xml:space="preserve"> - Present</w:t>
       </w:r>
       <w:r>
         <w:t>)</w:t>
@@ -725,7 +980,7 @@
     </w:p>
     <w:sectPr>
       <w:pgSz w:w="12240" w:h="15840"/>
-      <w:pgMar w:top="1440" w:right="1440" w:bottom="1440" w:left="1440" w:header="720" w:footer="720" w:gutter="0"/>
+      <w:pgMar w:top="1440" w:right="1728" w:bottom="1440" w:left="1728" w:header="720" w:footer="720" w:gutter="0"/>
       <w:cols w:space="720"/>
       <w:docGrid w:linePitch="360"/>
     </w:sectPr>
@@ -895,12 +1150,13 @@
   </w:style>
   <w:style w:type="paragraph" w:styleId="Heading1">
     <w:name w:val="heading 1"/>
+    <w:aliases w:val="Section Header"/>
     <w:basedOn w:val="Normal"/>
     <w:next w:val="Normal"/>
     <w:link w:val="Heading1Char"/>
     <w:uiPriority w:val="9"/>
     <w:qFormat/>
-    <w:rsid w:val="008247F7"/>
+    <w:rsid w:val="005A5224"/>
     <w:pPr>
       <w:keepNext/>
       <w:keepLines/>
@@ -908,22 +1164,22 @@
       <w:outlineLvl w:val="0"/>
     </w:pPr>
     <w:rPr>
-      <w:rFonts w:eastAsiaTheme="majorEastAsia" w:cstheme="majorBidi"/>
-      <w:b/>
-      <w:bCs/>
+      <w:rFonts w:ascii="Avenir Heavy" w:eastAsiaTheme="majorEastAsia" w:hAnsi="Avenir Heavy" w:cstheme="majorBidi"/>
+      <w:kern w:val="28"/>
       <w:sz w:val="28"/>
       <w:szCs w:val="28"/>
     </w:rPr>
   </w:style>
   <w:style w:type="paragraph" w:styleId="Heading2">
     <w:name w:val="heading 2"/>
+    <w:aliases w:val="Subsection Header"/>
     <w:basedOn w:val="Normal"/>
     <w:next w:val="Normal"/>
     <w:link w:val="Heading2Char"/>
     <w:uiPriority w:val="9"/>
     <w:unhideWhenUsed/>
     <w:qFormat/>
-    <w:rsid w:val="00DC008D"/>
+    <w:rsid w:val="005A5224"/>
     <w:pPr>
       <w:keepNext/>
       <w:keepLines/>
@@ -931,11 +1187,12 @@
       <w:outlineLvl w:val="1"/>
     </w:pPr>
     <w:rPr>
-      <w:rFonts w:eastAsiaTheme="majorEastAsia" w:cstheme="majorBidi"/>
+      <w:rFonts w:ascii="Avenir Medium" w:eastAsiaTheme="majorEastAsia" w:hAnsi="Avenir Medium" w:cstheme="majorBidi"/>
       <w:b/>
       <w:bCs/>
-      <w:sz w:val="24"/>
-      <w:szCs w:val="26"/>
+      <w:kern w:val="20"/>
+      <w:sz w:val="20"/>
+      <w:szCs w:val="20"/>
     </w:rPr>
   </w:style>
   <w:style w:type="character" w:default="1" w:styleId="DefaultParagraphFont">
@@ -967,21 +1224,22 @@
   </w:style>
   <w:style w:type="paragraph" w:styleId="Title">
     <w:name w:val="Title"/>
+    <w:aliases w:val="Resume Header"/>
     <w:basedOn w:val="Normal"/>
     <w:next w:val="Normal"/>
     <w:link w:val="TitleChar"/>
     <w:uiPriority w:val="10"/>
     <w:qFormat/>
-    <w:rsid w:val="00163721"/>
+    <w:rsid w:val="0060127D"/>
     <w:pPr>
       <w:pBdr>
-        <w:bottom w:val="single" w:sz="8" w:space="4" w:color="4F81BD" w:themeColor="accent1"/>
+        <w:bottom w:val="single" w:sz="8" w:space="10" w:color="7F7F7F" w:themeColor="text1" w:themeTint="80"/>
       </w:pBdr>
-      <w:spacing w:after="300" w:line="240" w:lineRule="auto"/>
+      <w:spacing w:after="0" w:line="240" w:lineRule="auto"/>
       <w:contextualSpacing/>
     </w:pPr>
     <w:rPr>
-      <w:rFonts w:ascii="Constantia" w:eastAsiaTheme="majorEastAsia" w:hAnsi="Constantia" w:cstheme="majorBidi"/>
+      <w:rFonts w:ascii="Avenir Book" w:eastAsiaTheme="majorEastAsia" w:hAnsi="Avenir Book" w:cstheme="majorBidi"/>
       <w:spacing w:val="5"/>
       <w:kern w:val="28"/>
       <w:sz w:val="52"/>
@@ -990,12 +1248,13 @@
   </w:style>
   <w:style w:type="character" w:customStyle="1" w:styleId="TitleChar">
     <w:name w:val="Title Char"/>
+    <w:aliases w:val="Resume Header Char"/>
     <w:basedOn w:val="DefaultParagraphFont"/>
     <w:link w:val="Title"/>
     <w:uiPriority w:val="10"/>
-    <w:rsid w:val="00163721"/>
+    <w:rsid w:val="0060127D"/>
     <w:rPr>
-      <w:rFonts w:ascii="Constantia" w:eastAsiaTheme="majorEastAsia" w:hAnsi="Constantia" w:cstheme="majorBidi"/>
+      <w:rFonts w:ascii="Avenir Book" w:eastAsiaTheme="majorEastAsia" w:hAnsi="Avenir Book" w:cstheme="majorBidi"/>
       <w:spacing w:val="5"/>
       <w:kern w:val="28"/>
       <w:sz w:val="52"/>
@@ -1004,21 +1263,21 @@
   </w:style>
   <w:style w:type="character" w:customStyle="1" w:styleId="Heading1Char">
     <w:name w:val="Heading 1 Char"/>
+    <w:aliases w:val="Section Header Char"/>
     <w:basedOn w:val="DefaultParagraphFont"/>
     <w:link w:val="Heading1"/>
     <w:uiPriority w:val="9"/>
-    <w:rsid w:val="008247F7"/>
+    <w:rsid w:val="005A5224"/>
     <w:rPr>
-      <w:rFonts w:eastAsiaTheme="majorEastAsia" w:cstheme="majorBidi"/>
-      <w:b/>
-      <w:bCs/>
+      <w:rFonts w:ascii="Avenir Heavy" w:eastAsiaTheme="majorEastAsia" w:hAnsi="Avenir Heavy" w:cstheme="majorBidi"/>
+      <w:kern w:val="28"/>
       <w:sz w:val="28"/>
       <w:szCs w:val="28"/>
     </w:rPr>
   </w:style>
   <w:style w:type="paragraph" w:styleId="NoSpacing">
     <w:name w:val="No Spacing"/>
-    <w:aliases w:val="Body"/>
+    <w:aliases w:val="Section Detail"/>
     <w:qFormat/>
     <w:rsid w:val="008247F7"/>
     <w:pPr>
@@ -1031,16 +1290,29 @@
   </w:style>
   <w:style w:type="character" w:customStyle="1" w:styleId="Heading2Char">
     <w:name w:val="Heading 2 Char"/>
+    <w:aliases w:val="Subsection Header Char"/>
     <w:basedOn w:val="DefaultParagraphFont"/>
     <w:link w:val="Heading2"/>
     <w:uiPriority w:val="9"/>
-    <w:rsid w:val="00DC008D"/>
+    <w:rsid w:val="005A5224"/>
     <w:rPr>
-      <w:rFonts w:eastAsiaTheme="majorEastAsia" w:cstheme="majorBidi"/>
+      <w:rFonts w:ascii="Avenir Medium" w:eastAsiaTheme="majorEastAsia" w:hAnsi="Avenir Medium" w:cstheme="majorBidi"/>
       <w:b/>
       <w:bCs/>
-      <w:sz w:val="24"/>
-      <w:szCs w:val="26"/>
+      <w:kern w:val="20"/>
+      <w:sz w:val="20"/>
+      <w:szCs w:val="20"/>
+    </w:rPr>
+  </w:style>
+  <w:style w:type="character" w:styleId="Hyperlink">
+    <w:name w:val="Hyperlink"/>
+    <w:basedOn w:val="DefaultParagraphFont"/>
+    <w:uiPriority w:val="99"/>
+    <w:unhideWhenUsed/>
+    <w:rsid w:val="00081929"/>
+    <w:rPr>
+      <w:color w:val="0000FF" w:themeColor="hyperlink"/>
+      <w:u w:val="single"/>
     </w:rPr>
   </w:style>
 </w:styles>
@@ -1208,12 +1480,13 @@
   </w:style>
   <w:style w:type="paragraph" w:styleId="Heading1">
     <w:name w:val="heading 1"/>
+    <w:aliases w:val="Section Header"/>
     <w:basedOn w:val="Normal"/>
     <w:next w:val="Normal"/>
     <w:link w:val="Heading1Char"/>
     <w:uiPriority w:val="9"/>
     <w:qFormat/>
-    <w:rsid w:val="008247F7"/>
+    <w:rsid w:val="005A5224"/>
     <w:pPr>
       <w:keepNext/>
       <w:keepLines/>
@@ -1221,22 +1494,22 @@
       <w:outlineLvl w:val="0"/>
     </w:pPr>
     <w:rPr>
-      <w:rFonts w:eastAsiaTheme="majorEastAsia" w:cstheme="majorBidi"/>
-      <w:b/>
-      <w:bCs/>
+      <w:rFonts w:ascii="Avenir Heavy" w:eastAsiaTheme="majorEastAsia" w:hAnsi="Avenir Heavy" w:cstheme="majorBidi"/>
+      <w:kern w:val="28"/>
       <w:sz w:val="28"/>
       <w:szCs w:val="28"/>
     </w:rPr>
   </w:style>
   <w:style w:type="paragraph" w:styleId="Heading2">
     <w:name w:val="heading 2"/>
+    <w:aliases w:val="Subsection Header"/>
     <w:basedOn w:val="Normal"/>
     <w:next w:val="Normal"/>
     <w:link w:val="Heading2Char"/>
     <w:uiPriority w:val="9"/>
     <w:unhideWhenUsed/>
     <w:qFormat/>
-    <w:rsid w:val="00DC008D"/>
+    <w:rsid w:val="005A5224"/>
     <w:pPr>
       <w:keepNext/>
       <w:keepLines/>
@@ -1244,11 +1517,12 @@
       <w:outlineLvl w:val="1"/>
     </w:pPr>
     <w:rPr>
-      <w:rFonts w:eastAsiaTheme="majorEastAsia" w:cstheme="majorBidi"/>
+      <w:rFonts w:ascii="Avenir Medium" w:eastAsiaTheme="majorEastAsia" w:hAnsi="Avenir Medium" w:cstheme="majorBidi"/>
       <w:b/>
       <w:bCs/>
-      <w:sz w:val="24"/>
-      <w:szCs w:val="26"/>
+      <w:kern w:val="20"/>
+      <w:sz w:val="20"/>
+      <w:szCs w:val="20"/>
     </w:rPr>
   </w:style>
   <w:style w:type="character" w:default="1" w:styleId="DefaultParagraphFont">
@@ -1280,21 +1554,22 @@
   </w:style>
   <w:style w:type="paragraph" w:styleId="Title">
     <w:name w:val="Title"/>
+    <w:aliases w:val="Resume Header"/>
     <w:basedOn w:val="Normal"/>
     <w:next w:val="Normal"/>
     <w:link w:val="TitleChar"/>
     <w:uiPriority w:val="10"/>
     <w:qFormat/>
-    <w:rsid w:val="00163721"/>
+    <w:rsid w:val="0060127D"/>
     <w:pPr>
       <w:pBdr>
-        <w:bottom w:val="single" w:sz="8" w:space="4" w:color="4F81BD" w:themeColor="accent1"/>
+        <w:bottom w:val="single" w:sz="8" w:space="10" w:color="7F7F7F" w:themeColor="text1" w:themeTint="80"/>
       </w:pBdr>
-      <w:spacing w:after="300" w:line="240" w:lineRule="auto"/>
+      <w:spacing w:after="0" w:line="240" w:lineRule="auto"/>
       <w:contextualSpacing/>
     </w:pPr>
     <w:rPr>
-      <w:rFonts w:ascii="Constantia" w:eastAsiaTheme="majorEastAsia" w:hAnsi="Constantia" w:cstheme="majorBidi"/>
+      <w:rFonts w:ascii="Avenir Book" w:eastAsiaTheme="majorEastAsia" w:hAnsi="Avenir Book" w:cstheme="majorBidi"/>
       <w:spacing w:val="5"/>
       <w:kern w:val="28"/>
       <w:sz w:val="52"/>
@@ -1303,12 +1578,13 @@
   </w:style>
   <w:style w:type="character" w:customStyle="1" w:styleId="TitleChar">
     <w:name w:val="Title Char"/>
+    <w:aliases w:val="Resume Header Char"/>
     <w:basedOn w:val="DefaultParagraphFont"/>
     <w:link w:val="Title"/>
     <w:uiPriority w:val="10"/>
-    <w:rsid w:val="00163721"/>
+    <w:rsid w:val="0060127D"/>
     <w:rPr>
-      <w:rFonts w:ascii="Constantia" w:eastAsiaTheme="majorEastAsia" w:hAnsi="Constantia" w:cstheme="majorBidi"/>
+      <w:rFonts w:ascii="Avenir Book" w:eastAsiaTheme="majorEastAsia" w:hAnsi="Avenir Book" w:cstheme="majorBidi"/>
       <w:spacing w:val="5"/>
       <w:kern w:val="28"/>
       <w:sz w:val="52"/>
@@ -1317,21 +1593,21 @@
   </w:style>
   <w:style w:type="character" w:customStyle="1" w:styleId="Heading1Char">
     <w:name w:val="Heading 1 Char"/>
+    <w:aliases w:val="Section Header Char"/>
     <w:basedOn w:val="DefaultParagraphFont"/>
     <w:link w:val="Heading1"/>
     <w:uiPriority w:val="9"/>
-    <w:rsid w:val="008247F7"/>
+    <w:rsid w:val="005A5224"/>
     <w:rPr>
-      <w:rFonts w:eastAsiaTheme="majorEastAsia" w:cstheme="majorBidi"/>
-      <w:b/>
-      <w:bCs/>
+      <w:rFonts w:ascii="Avenir Heavy" w:eastAsiaTheme="majorEastAsia" w:hAnsi="Avenir Heavy" w:cstheme="majorBidi"/>
+      <w:kern w:val="28"/>
       <w:sz w:val="28"/>
       <w:szCs w:val="28"/>
     </w:rPr>
   </w:style>
   <w:style w:type="paragraph" w:styleId="NoSpacing">
     <w:name w:val="No Spacing"/>
-    <w:aliases w:val="Body"/>
+    <w:aliases w:val="Section Detail"/>
     <w:qFormat/>
     <w:rsid w:val="008247F7"/>
     <w:pPr>
@@ -1344,16 +1620,29 @@
   </w:style>
   <w:style w:type="character" w:customStyle="1" w:styleId="Heading2Char">
     <w:name w:val="Heading 2 Char"/>
+    <w:aliases w:val="Subsection Header Char"/>
     <w:basedOn w:val="DefaultParagraphFont"/>
     <w:link w:val="Heading2"/>
     <w:uiPriority w:val="9"/>
-    <w:rsid w:val="00DC008D"/>
+    <w:rsid w:val="005A5224"/>
     <w:rPr>
-      <w:rFonts w:eastAsiaTheme="majorEastAsia" w:cstheme="majorBidi"/>
+      <w:rFonts w:ascii="Avenir Medium" w:eastAsiaTheme="majorEastAsia" w:hAnsi="Avenir Medium" w:cstheme="majorBidi"/>
       <w:b/>
       <w:bCs/>
-      <w:sz w:val="24"/>
-      <w:szCs w:val="26"/>
+      <w:kern w:val="20"/>
+      <w:sz w:val="20"/>
+      <w:szCs w:val="20"/>
+    </w:rPr>
+  </w:style>
+  <w:style w:type="character" w:styleId="Hyperlink">
+    <w:name w:val="Hyperlink"/>
+    <w:basedOn w:val="DefaultParagraphFont"/>
+    <w:uiPriority w:val="99"/>
+    <w:unhideWhenUsed/>
+    <w:rsid w:val="00081929"/>
+    <w:rPr>
+      <w:color w:val="0000FF" w:themeColor="hyperlink"/>
+      <w:u w:val="single"/>
     </w:rPr>
   </w:style>
 </w:styles>

</xml_diff>

<commit_message>
More content changes, etc.
</commit_message>
<xml_diff>
--- a/resume.docx
+++ b/resume.docx
@@ -33,25 +33,7 @@
           <w:sz w:val="18"/>
           <w:szCs w:val="18"/>
         </w:rPr>
-        <w:t xml:space="preserve">39280 Canyon Heights </w:t>
-      </w:r>
-      <w:proofErr w:type="spellStart"/>
-      <w:r>
-        <w:rPr>
-          <w:spacing w:val="0"/>
-          <w:sz w:val="18"/>
-          <w:szCs w:val="18"/>
-        </w:rPr>
-        <w:t>Dr</w:t>
-      </w:r>
-      <w:proofErr w:type="spellEnd"/>
-      <w:r>
-        <w:rPr>
-          <w:spacing w:val="0"/>
-          <w:sz w:val="18"/>
-          <w:szCs w:val="18"/>
-        </w:rPr>
-        <w:t xml:space="preserve">, Fremont, CA 94539 </w:t>
+        <w:t xml:space="preserve">39280 Canyon Heights Dr, Fremont, CA 94539 </w:t>
       </w:r>
     </w:p>
     <w:p>
@@ -102,34 +84,29 @@
         <w:pStyle w:val="NoSpacing"/>
       </w:pPr>
       <w:r>
-        <w:t xml:space="preserve">Languages: </w:t>
-      </w:r>
-      <w:r>
-        <w:t>Java</w:t>
+        <w:t>Languages:</w:t>
+      </w:r>
+      <w:r>
+        <w:t xml:space="preserve"> </w:t>
+      </w:r>
+      <w:r>
+        <w:t xml:space="preserve">Java, </w:t>
+      </w:r>
+      <w:r>
+        <w:t>Ruby</w:t>
+      </w:r>
+      <w:r>
+        <w:t>, JavaScript</w:t>
       </w:r>
       <w:r>
         <w:t xml:space="preserve">, </w:t>
       </w:r>
       <w:r>
-        <w:t>Ruby</w:t>
-      </w:r>
-      <w:r>
-        <w:t>, JavaScript</w:t>
-      </w:r>
-      <w:r>
-        <w:t xml:space="preserve">, </w:t>
-      </w:r>
-      <w:r>
         <w:t>HTML, CSS</w:t>
       </w:r>
       <w:r>
-        <w:t xml:space="preserve">, </w:t>
-      </w:r>
-      <w:proofErr w:type="gramStart"/>
-      <w:r>
-        <w:t>C</w:t>
-      </w:r>
-      <w:proofErr w:type="gramEnd"/>
+        <w:t>, C</w:t>
+      </w:r>
       <w:r>
         <w:t>,</w:t>
       </w:r>
@@ -142,57 +119,31 @@
         <w:pStyle w:val="NoSpacing"/>
       </w:pPr>
       <w:r>
-        <w:t xml:space="preserve">Frameworks: Ruby on Rails, Backbone.js, </w:t>
-      </w:r>
-      <w:proofErr w:type="gramStart"/>
-      <w:r>
-        <w:t>Chaplin</w:t>
-      </w:r>
-      <w:proofErr w:type="gramEnd"/>
-    </w:p>
-    <w:p>
-      <w:pPr>
-        <w:pStyle w:val="NoSpacing"/>
-      </w:pPr>
-      <w:r>
-        <w:t xml:space="preserve">Databases: </w:t>
-      </w:r>
-      <w:proofErr w:type="spellStart"/>
-      <w:r>
-        <w:t>PostgresSQL</w:t>
-      </w:r>
-      <w:proofErr w:type="spellEnd"/>
-      <w:r>
-        <w:t>, Oracle PL/SQL</w:t>
-      </w:r>
-    </w:p>
-    <w:p>
-      <w:pPr>
-        <w:pStyle w:val="NoSpacing"/>
-      </w:pPr>
-      <w:r>
-        <w:t xml:space="preserve">Logging: Pig, </w:t>
-      </w:r>
-      <w:proofErr w:type="spellStart"/>
-      <w:r>
-        <w:t>Splunk</w:t>
-      </w:r>
-      <w:proofErr w:type="spellEnd"/>
-    </w:p>
-    <w:p>
-      <w:pPr>
-        <w:pStyle w:val="NoSpacing"/>
-      </w:pPr>
-      <w:r>
-        <w:t xml:space="preserve">Version Control: </w:t>
-      </w:r>
-      <w:proofErr w:type="spellStart"/>
-      <w:r>
-        <w:t>Git</w:t>
-      </w:r>
-      <w:proofErr w:type="spellEnd"/>
-      <w:r>
-        <w:t>, Perforce</w:t>
+        <w:t>Frameworks: Ruby on Rails, Backbone.js, Chaplin</w:t>
+      </w:r>
+    </w:p>
+    <w:p>
+      <w:pPr>
+        <w:pStyle w:val="NoSpacing"/>
+      </w:pPr>
+      <w:r>
+        <w:t>Databases: PostgresSQL, Oracle PL/SQL</w:t>
+      </w:r>
+    </w:p>
+    <w:p>
+      <w:pPr>
+        <w:pStyle w:val="NoSpacing"/>
+      </w:pPr>
+      <w:r>
+        <w:t>Logging: Pig, Splunk</w:t>
+      </w:r>
+    </w:p>
+    <w:p>
+      <w:pPr>
+        <w:pStyle w:val="NoSpacing"/>
+      </w:pPr>
+      <w:r>
+        <w:t>Version Control: Git, Perforce</w:t>
       </w:r>
     </w:p>
     <w:p>
@@ -214,41 +165,35 @@
         </w:tabs>
       </w:pPr>
       <w:r>
+        <w:t>Threadflip, San Francisco, CA</w:t>
+      </w:r>
+      <w:r>
+        <w:tab/>
+      </w:r>
+      <w:r>
+        <w:t>(8/13</w:t>
+      </w:r>
+      <w:r>
+        <w:t xml:space="preserve"> – </w:t>
+      </w:r>
+      <w:r>
+        <w:t>1/14)</w:t>
+      </w:r>
+    </w:p>
+    <w:p>
+      <w:pPr>
+        <w:pStyle w:val="Heading2"/>
+      </w:pPr>
+      <w:r>
         <w:t>Full-Stack Web Developer</w:t>
       </w:r>
-      <w:r>
-        <w:tab/>
-        <w:t>(8/13-1/14)</w:t>
-      </w:r>
-    </w:p>
-    <w:p>
-      <w:pPr>
-        <w:pStyle w:val="Heading2"/>
-      </w:pPr>
-      <w:proofErr w:type="spellStart"/>
-      <w:r>
-        <w:t>Threadflip</w:t>
-      </w:r>
-      <w:proofErr w:type="spellEnd"/>
-      <w:r>
-        <w:t>, San Francisco, CA</w:t>
-      </w:r>
-    </w:p>
-    <w:p>
-      <w:pPr>
-        <w:pStyle w:val="Heading2"/>
-      </w:pPr>
-      <w:r>
-        <w:t xml:space="preserve">Ruby on </w:t>
-      </w:r>
-      <w:r>
-        <w:t xml:space="preserve">Rails, </w:t>
-      </w:r>
-      <w:r>
-        <w:t>Backbone.js</w:t>
-      </w:r>
-      <w:r>
-        <w:t xml:space="preserve">, HTML, CSS </w:t>
+    </w:p>
+    <w:p>
+      <w:pPr>
+        <w:pStyle w:val="Heading2"/>
+      </w:pPr>
+      <w:r>
+        <w:t xml:space="preserve">Ruby on Rails, Backbone.js, HTML, CSS </w:t>
       </w:r>
     </w:p>
     <w:p>
@@ -259,27 +204,43 @@
         <w:t>Reduced average site respon</w:t>
       </w:r>
       <w:r>
-        <w:t xml:space="preserve">se time by 50% through caching, reducing N+1 database queries, </w:t>
-      </w:r>
-      <w:proofErr w:type="gramStart"/>
-      <w:r>
-        <w:t>AJAX</w:t>
+        <w:t xml:space="preserve">se time by 50% </w:t>
+      </w:r>
+      <w:r>
+        <w:t>by</w:t>
+      </w:r>
+      <w:r>
+        <w:t xml:space="preserve"> caching</w:t>
+      </w:r>
+      <w:r>
+        <w:t xml:space="preserve"> database results</w:t>
+      </w:r>
+      <w:r>
+        <w:t xml:space="preserve">, </w:t>
+      </w:r>
+      <w:r>
+        <w:t>fixing</w:t>
+      </w:r>
+      <w:r>
+        <w:t xml:space="preserve"> N+1 </w:t>
+      </w:r>
+      <w:r>
+        <w:t xml:space="preserve">queries, </w:t>
+      </w:r>
+      <w:r>
+        <w:t>decoupling user-specific data from</w:t>
       </w:r>
       <w:r>
         <w:t xml:space="preserve"> </w:t>
       </w:r>
       <w:r>
-        <w:t xml:space="preserve"> </w:t>
-      </w:r>
-      <w:r>
-        <w:t>loading</w:t>
-      </w:r>
-      <w:proofErr w:type="gramEnd"/>
-      <w:r>
-        <w:t xml:space="preserve"> of site resources, and API modifications</w:t>
-      </w:r>
-      <w:r>
-        <w:t>. Used New Relic</w:t>
+        <w:t xml:space="preserve">API </w:t>
+      </w:r>
+      <w:r>
+        <w:t>responses</w:t>
+      </w:r>
+      <w:r>
+        <w:t>, and asynchronously loading site resources</w:t>
       </w:r>
     </w:p>
     <w:p>
@@ -310,23 +271,7 @@
         <w:t xml:space="preserve"> infrastructure stability by </w:t>
       </w:r>
       <w:r>
-        <w:t xml:space="preserve">configuring </w:t>
-      </w:r>
-      <w:proofErr w:type="spellStart"/>
-      <w:r>
-        <w:t>Redis</w:t>
-      </w:r>
-      <w:proofErr w:type="spellEnd"/>
-      <w:r>
-        <w:t xml:space="preserve"> and </w:t>
-      </w:r>
-      <w:proofErr w:type="spellStart"/>
-      <w:r>
-        <w:t>Nagios</w:t>
-      </w:r>
-      <w:proofErr w:type="spellEnd"/>
-      <w:r>
-        <w:t xml:space="preserve"> using Chef</w:t>
+        <w:t>configuring Redis and Nagios using Chef</w:t>
       </w:r>
     </w:p>
     <w:p>
@@ -342,15 +287,7 @@
         <w:pStyle w:val="NoSpacing"/>
       </w:pPr>
       <w:r>
-        <w:t xml:space="preserve">Set up and maintained a Customer Service </w:t>
-      </w:r>
-      <w:proofErr w:type="spellStart"/>
-      <w:r>
-        <w:t>runbook</w:t>
-      </w:r>
-      <w:proofErr w:type="spellEnd"/>
-      <w:r>
-        <w:t xml:space="preserve"> to aid the support team</w:t>
+        <w:t>Set up and maintained a Customer Service runbook to aid the support team</w:t>
       </w:r>
     </w:p>
     <w:p>
@@ -369,13 +306,11 @@
         </w:tabs>
       </w:pPr>
       <w:r>
-        <w:t>MTS Developer, Sandbox</w:t>
+        <w:t>Salesforce.com, San Francisco, CA</w:t>
       </w:r>
       <w:r>
         <w:tab/>
-      </w:r>
-      <w:r>
-        <w:t>(9/12 – 8/13)</w:t>
+        <w:t>(6/11 – 8/13)</w:t>
       </w:r>
     </w:p>
     <w:p>
@@ -386,6 +321,23 @@
         </w:tabs>
       </w:pPr>
       <w:r>
+        <w:t>MTS Developer, Sandbox</w:t>
+      </w:r>
+      <w:r>
+        <w:tab/>
+      </w:r>
+      <w:r>
+        <w:t>(9/12 – 8/13)</w:t>
+      </w:r>
+    </w:p>
+    <w:p>
+      <w:pPr>
+        <w:pStyle w:val="Heading2"/>
+        <w:tabs>
+          <w:tab w:val="right" w:pos="8640"/>
+        </w:tabs>
+      </w:pPr>
+      <w:r>
         <w:t>AMTS Developer, Sandbox</w:t>
       </w:r>
       <w:r>
@@ -393,14 +345,6 @@
       </w:r>
       <w:r>
         <w:t>(6/11 – 9/12)</w:t>
-      </w:r>
-    </w:p>
-    <w:p>
-      <w:pPr>
-        <w:pStyle w:val="Heading2"/>
-      </w:pPr>
-      <w:r>
-        <w:t>Salesforce.com, San Francisco, CA</w:t>
       </w:r>
     </w:p>
     <w:p>
@@ -419,21 +363,7 @@
         <w:rPr>
           <w:rFonts w:cs="Times New Roman"/>
         </w:rPr>
-        <w:t xml:space="preserve">Proposed, designed, and implemented a project to improve sandbox creation time and consistency by generating </w:t>
-      </w:r>
-      <w:proofErr w:type="spellStart"/>
-      <w:r>
-        <w:rPr>
-          <w:rFonts w:cs="Times New Roman"/>
-        </w:rPr>
-        <w:t>denormalized</w:t>
-      </w:r>
-      <w:proofErr w:type="spellEnd"/>
-      <w:r>
-        <w:rPr>
-          <w:rFonts w:cs="Times New Roman"/>
-        </w:rPr>
-        <w:t xml:space="preserve"> database tables</w:t>
+        <w:t>Proposed, designed, and implemented a project to improve sandbox creation time and consistency by generating denormalized database tables</w:t>
       </w:r>
     </w:p>
     <w:p>
@@ -452,15 +382,7 @@
         <w:pStyle w:val="NoSpacing"/>
       </w:pPr>
       <w:r>
-        <w:t xml:space="preserve">Worked on partial data copy initiatives to control database space growth on sandbox instances and improve </w:t>
-      </w:r>
-      <w:proofErr w:type="gramStart"/>
-      <w:r>
-        <w:t>sandbox copying</w:t>
-      </w:r>
-      <w:proofErr w:type="gramEnd"/>
-      <w:r>
-        <w:t xml:space="preserve"> times</w:t>
+        <w:t>Worked on partial data copy initiatives to control database space growth on sandbox instances and improve sandbox copying times</w:t>
       </w:r>
     </w:p>
     <w:p>
@@ -495,10 +417,7 @@
         </w:tabs>
       </w:pPr>
       <w:r>
-        <w:t>So</w:t>
-      </w:r>
-      <w:r>
-        <w:t>ftware Engineer Graduate Intern</w:t>
+        <w:t>Cisco Systems, San Jose, CA</w:t>
       </w:r>
       <w:r>
         <w:tab/>
@@ -512,36 +431,23 @@
         <w:pStyle w:val="Heading2"/>
       </w:pPr>
       <w:r>
-        <w:t>Cisco Systems, San Jose, CA</w:t>
-      </w:r>
-    </w:p>
-    <w:p>
-      <w:pPr>
-        <w:pStyle w:val="Heading2"/>
-      </w:pPr>
-      <w:r>
-        <w:t>Python</w:t>
-      </w:r>
-    </w:p>
-    <w:p>
-      <w:pPr>
-        <w:pStyle w:val="NoSpacing"/>
-      </w:pPr>
-      <w:r>
-        <w:t>Implemented a user role and authentication system</w:t>
-      </w:r>
-      <w:bookmarkStart w:id="0" w:name="_GoBack"/>
-      <w:bookmarkEnd w:id="0"/>
-      <w:r>
-        <w:t xml:space="preserve"> using </w:t>
-      </w:r>
-      <w:proofErr w:type="spellStart"/>
-      <w:r>
-        <w:t>Django</w:t>
-      </w:r>
-      <w:proofErr w:type="spellEnd"/>
-      <w:r>
-        <w:t xml:space="preserve"> for a device-management security product</w:t>
+        <w:t>Software Engineer Graduate Intern</w:t>
+      </w:r>
+    </w:p>
+    <w:p>
+      <w:pPr>
+        <w:pStyle w:val="Heading2"/>
+      </w:pPr>
+      <w:r>
+        <w:t>Python, HTML</w:t>
+      </w:r>
+    </w:p>
+    <w:p>
+      <w:pPr>
+        <w:pStyle w:val="NoSpacing"/>
+      </w:pPr>
+      <w:r>
+        <w:t>Implemented a user role and authentication system using Django for a device-management security product</w:t>
       </w:r>
     </w:p>
     <w:p>
@@ -573,21 +479,21 @@
         </w:tabs>
       </w:pPr>
       <w:r>
+        <w:t>Cisco Systems, San Jose, CA</w:t>
+      </w:r>
+      <w:r>
+        <w:tab/>
+      </w:r>
+      <w:r>
+        <w:t>(6/08 – 8/08)</w:t>
+      </w:r>
+    </w:p>
+    <w:p>
+      <w:pPr>
+        <w:pStyle w:val="Heading2"/>
+      </w:pPr>
+      <w:r>
         <w:t>Software Engineer Intern</w:t>
-      </w:r>
-      <w:r>
-        <w:tab/>
-      </w:r>
-      <w:r>
-        <w:t>(6/08 – 8/08)</w:t>
-      </w:r>
-    </w:p>
-    <w:p>
-      <w:pPr>
-        <w:pStyle w:val="Heading2"/>
-      </w:pPr>
-      <w:r>
-        <w:t>Cisco Systems, San Jose, CA</w:t>
       </w:r>
     </w:p>
     <w:p>
@@ -635,21 +541,21 @@
         </w:tabs>
       </w:pPr>
       <w:r>
+        <w:t>UC Berkeley, Berkeley, CA</w:t>
+      </w:r>
+      <w:r>
+        <w:tab/>
+      </w:r>
+      <w:r>
+        <w:t>(1/08 – 5/09)</w:t>
+      </w:r>
+    </w:p>
+    <w:p>
+      <w:pPr>
+        <w:pStyle w:val="Heading2"/>
+      </w:pPr>
+      <w:r>
         <w:t>CS3L Head TA</w:t>
-      </w:r>
-      <w:r>
-        <w:tab/>
-      </w:r>
-      <w:r>
-        <w:t>(1/08 – 5/09)</w:t>
-      </w:r>
-    </w:p>
-    <w:p>
-      <w:pPr>
-        <w:pStyle w:val="Heading2"/>
-      </w:pPr>
-      <w:r>
-        <w:t>UC Berkeley, Berkeley, CA</w:t>
       </w:r>
     </w:p>
     <w:p>
@@ -748,19 +654,9 @@
           <w:tab w:val="right" w:pos="8640"/>
         </w:tabs>
       </w:pPr>
-      <w:proofErr w:type="spellStart"/>
-      <w:r>
-        <w:t>Pentago</w:t>
-      </w:r>
-      <w:proofErr w:type="spellEnd"/>
-      <w:r>
-        <w:t xml:space="preserve">, Prof. Richard </w:t>
-      </w:r>
-      <w:proofErr w:type="spellStart"/>
-      <w:r>
-        <w:t>Korf</w:t>
-      </w:r>
-      <w:proofErr w:type="spellEnd"/>
+      <w:r>
+        <w:t>Pentago, Prof. Richard Korf</w:t>
+      </w:r>
       <w:r>
         <w:tab/>
       </w:r>
@@ -779,13 +675,8 @@
         <w:pStyle w:val="NoSpacing"/>
       </w:pPr>
       <w:r>
-        <w:t xml:space="preserve">Researched, implemented, and modified various game-theory algorithms to find the game-theoretical value of </w:t>
-      </w:r>
-      <w:proofErr w:type="spellStart"/>
-      <w:r>
-        <w:t>Pentago</w:t>
-      </w:r>
-      <w:proofErr w:type="spellEnd"/>
+        <w:t>Researched, implemented, and modified various game-theory algorithms to find the game-theoretical value of Pentago</w:t>
+      </w:r>
     </w:p>
     <w:p>
       <w:pPr>
@@ -815,13 +706,8 @@
         <w:pStyle w:val="NoSpacing"/>
       </w:pPr>
       <w:r>
-        <w:t xml:space="preserve">Collaborated with a team of students to create data structures and optimize search algorithms for finding symmetrical Hamiltonian cycles on complex </w:t>
-      </w:r>
-      <w:proofErr w:type="spellStart"/>
-      <w:r>
-        <w:t>polytopes</w:t>
-      </w:r>
-      <w:proofErr w:type="spellEnd"/>
+        <w:t>Collaborated with a team of students to create data structures and optimize search algorithms for finding symmetrical Hamiltonian cycles on complex polytopes</w:t>
+      </w:r>
     </w:p>
     <w:p>
       <w:pPr>
@@ -836,13 +722,8 @@
           <w:tab w:val="right" w:pos="8640"/>
         </w:tabs>
       </w:pPr>
-      <w:proofErr w:type="spellStart"/>
-      <w:r>
-        <w:t>Gamescrafters</w:t>
-      </w:r>
-      <w:proofErr w:type="spellEnd"/>
-      <w:r>
-        <w:t>, Prof. Dan Garcia</w:t>
+      <w:r>
+        <w:t>Gamescrafters, Prof. Dan Garcia</w:t>
       </w:r>
       <w:r>
         <w:tab/>
@@ -856,15 +737,7 @@
         <w:pStyle w:val="NoSpacing"/>
       </w:pPr>
       <w:r>
-        <w:t xml:space="preserve">Worked under a research team to implement </w:t>
-      </w:r>
-      <w:proofErr w:type="spellStart"/>
-      <w:r>
-        <w:t>Pentago</w:t>
-      </w:r>
-      <w:proofErr w:type="spellEnd"/>
-      <w:r>
-        <w:t xml:space="preserve"> and integrate it with the Gamesman game-solving framework</w:t>
+        <w:t>Worked under a research team to implement Pentago and integrate it with the Gamesman game-solving framework</w:t>
       </w:r>
     </w:p>
     <w:p>
@@ -891,15 +764,7 @@
         <w:pStyle w:val="NoSpacing"/>
       </w:pPr>
       <w:r>
-        <w:t xml:space="preserve">Researched and implemented </w:t>
-      </w:r>
-      <w:proofErr w:type="gramStart"/>
-      <w:r>
-        <w:t>Live</w:t>
-      </w:r>
-      <w:proofErr w:type="gramEnd"/>
-      <w:r>
-        <w:t xml:space="preserve"> Wire and three other image-segmentation algorithms and combined them into one algorithm that maximized the repeatability and speed of user image segmentation</w:t>
+        <w:t>Researched and implemented Live Wire and three other image-segmentation algorithms and combined them into one algorithm that maximized the repeatability and speed of user image segmentation</w:t>
       </w:r>
     </w:p>
     <w:p>
@@ -950,6 +815,8 @@
       <w:r>
         <w:t xml:space="preserve"> - Present</w:t>
       </w:r>
+      <w:bookmarkStart w:id="0" w:name="_GoBack"/>
+      <w:bookmarkEnd w:id="0"/>
       <w:r>
         <w:t>)</w:t>
       </w:r>
@@ -1156,18 +1023,21 @@
     <w:link w:val="Heading1Char"/>
     <w:uiPriority w:val="9"/>
     <w:qFormat/>
-    <w:rsid w:val="005A5224"/>
+    <w:rsid w:val="00063886"/>
     <w:pPr>
       <w:keepNext/>
       <w:keepLines/>
+      <w:pBdr>
+        <w:top w:val="single" w:sz="8" w:space="1" w:color="7F7F7F" w:themeColor="text1" w:themeTint="80"/>
+      </w:pBdr>
       <w:spacing w:before="480" w:after="0"/>
       <w:outlineLvl w:val="0"/>
     </w:pPr>
     <w:rPr>
       <w:rFonts w:ascii="Avenir Heavy" w:eastAsiaTheme="majorEastAsia" w:hAnsi="Avenir Heavy" w:cstheme="majorBidi"/>
+      <w:caps/>
       <w:kern w:val="28"/>
-      <w:sz w:val="28"/>
-      <w:szCs w:val="28"/>
+      <w:sz w:val="20"/>
     </w:rPr>
   </w:style>
   <w:style w:type="paragraph" w:styleId="Heading2">
@@ -1179,7 +1049,7 @@
     <w:uiPriority w:val="9"/>
     <w:unhideWhenUsed/>
     <w:qFormat/>
-    <w:rsid w:val="005A5224"/>
+    <w:rsid w:val="00063886"/>
     <w:pPr>
       <w:keepNext/>
       <w:keepLines/>
@@ -1188,10 +1058,9 @@
     </w:pPr>
     <w:rPr>
       <w:rFonts w:ascii="Avenir Medium" w:eastAsiaTheme="majorEastAsia" w:hAnsi="Avenir Medium" w:cstheme="majorBidi"/>
-      <w:b/>
       <w:bCs/>
       <w:kern w:val="20"/>
-      <w:sz w:val="20"/>
+      <w:sz w:val="28"/>
       <w:szCs w:val="20"/>
     </w:rPr>
   </w:style>
@@ -1230,11 +1099,8 @@
     <w:link w:val="TitleChar"/>
     <w:uiPriority w:val="10"/>
     <w:qFormat/>
-    <w:rsid w:val="0060127D"/>
+    <w:rsid w:val="00826DF8"/>
     <w:pPr>
-      <w:pBdr>
-        <w:bottom w:val="single" w:sz="8" w:space="10" w:color="7F7F7F" w:themeColor="text1" w:themeTint="80"/>
-      </w:pBdr>
       <w:spacing w:after="0" w:line="240" w:lineRule="auto"/>
       <w:contextualSpacing/>
     </w:pPr>
@@ -1252,7 +1118,7 @@
     <w:basedOn w:val="DefaultParagraphFont"/>
     <w:link w:val="Title"/>
     <w:uiPriority w:val="10"/>
-    <w:rsid w:val="0060127D"/>
+    <w:rsid w:val="00826DF8"/>
     <w:rPr>
       <w:rFonts w:ascii="Avenir Book" w:eastAsiaTheme="majorEastAsia" w:hAnsi="Avenir Book" w:cstheme="majorBidi"/>
       <w:spacing w:val="5"/>
@@ -1267,12 +1133,12 @@
     <w:basedOn w:val="DefaultParagraphFont"/>
     <w:link w:val="Heading1"/>
     <w:uiPriority w:val="9"/>
-    <w:rsid w:val="005A5224"/>
+    <w:rsid w:val="00063886"/>
     <w:rPr>
       <w:rFonts w:ascii="Avenir Heavy" w:eastAsiaTheme="majorEastAsia" w:hAnsi="Avenir Heavy" w:cstheme="majorBidi"/>
+      <w:caps/>
       <w:kern w:val="28"/>
-      <w:sz w:val="28"/>
-      <w:szCs w:val="28"/>
+      <w:sz w:val="20"/>
     </w:rPr>
   </w:style>
   <w:style w:type="paragraph" w:styleId="NoSpacing">
@@ -1294,13 +1160,12 @@
     <w:basedOn w:val="DefaultParagraphFont"/>
     <w:link w:val="Heading2"/>
     <w:uiPriority w:val="9"/>
-    <w:rsid w:val="005A5224"/>
+    <w:rsid w:val="00063886"/>
     <w:rPr>
       <w:rFonts w:ascii="Avenir Medium" w:eastAsiaTheme="majorEastAsia" w:hAnsi="Avenir Medium" w:cstheme="majorBidi"/>
-      <w:b/>
       <w:bCs/>
       <w:kern w:val="20"/>
-      <w:sz w:val="20"/>
+      <w:sz w:val="28"/>
       <w:szCs w:val="20"/>
     </w:rPr>
   </w:style>
@@ -1486,18 +1351,21 @@
     <w:link w:val="Heading1Char"/>
     <w:uiPriority w:val="9"/>
     <w:qFormat/>
-    <w:rsid w:val="005A5224"/>
+    <w:rsid w:val="00063886"/>
     <w:pPr>
       <w:keepNext/>
       <w:keepLines/>
+      <w:pBdr>
+        <w:top w:val="single" w:sz="8" w:space="1" w:color="7F7F7F" w:themeColor="text1" w:themeTint="80"/>
+      </w:pBdr>
       <w:spacing w:before="480" w:after="0"/>
       <w:outlineLvl w:val="0"/>
     </w:pPr>
     <w:rPr>
       <w:rFonts w:ascii="Avenir Heavy" w:eastAsiaTheme="majorEastAsia" w:hAnsi="Avenir Heavy" w:cstheme="majorBidi"/>
+      <w:caps/>
       <w:kern w:val="28"/>
-      <w:sz w:val="28"/>
-      <w:szCs w:val="28"/>
+      <w:sz w:val="20"/>
     </w:rPr>
   </w:style>
   <w:style w:type="paragraph" w:styleId="Heading2">
@@ -1509,7 +1377,7 @@
     <w:uiPriority w:val="9"/>
     <w:unhideWhenUsed/>
     <w:qFormat/>
-    <w:rsid w:val="005A5224"/>
+    <w:rsid w:val="00063886"/>
     <w:pPr>
       <w:keepNext/>
       <w:keepLines/>
@@ -1518,10 +1386,9 @@
     </w:pPr>
     <w:rPr>
       <w:rFonts w:ascii="Avenir Medium" w:eastAsiaTheme="majorEastAsia" w:hAnsi="Avenir Medium" w:cstheme="majorBidi"/>
-      <w:b/>
       <w:bCs/>
       <w:kern w:val="20"/>
-      <w:sz w:val="20"/>
+      <w:sz w:val="28"/>
       <w:szCs w:val="20"/>
     </w:rPr>
   </w:style>
@@ -1560,11 +1427,8 @@
     <w:link w:val="TitleChar"/>
     <w:uiPriority w:val="10"/>
     <w:qFormat/>
-    <w:rsid w:val="0060127D"/>
+    <w:rsid w:val="00826DF8"/>
     <w:pPr>
-      <w:pBdr>
-        <w:bottom w:val="single" w:sz="8" w:space="10" w:color="7F7F7F" w:themeColor="text1" w:themeTint="80"/>
-      </w:pBdr>
       <w:spacing w:after="0" w:line="240" w:lineRule="auto"/>
       <w:contextualSpacing/>
     </w:pPr>
@@ -1582,7 +1446,7 @@
     <w:basedOn w:val="DefaultParagraphFont"/>
     <w:link w:val="Title"/>
     <w:uiPriority w:val="10"/>
-    <w:rsid w:val="0060127D"/>
+    <w:rsid w:val="00826DF8"/>
     <w:rPr>
       <w:rFonts w:ascii="Avenir Book" w:eastAsiaTheme="majorEastAsia" w:hAnsi="Avenir Book" w:cstheme="majorBidi"/>
       <w:spacing w:val="5"/>
@@ -1597,12 +1461,12 @@
     <w:basedOn w:val="DefaultParagraphFont"/>
     <w:link w:val="Heading1"/>
     <w:uiPriority w:val="9"/>
-    <w:rsid w:val="005A5224"/>
+    <w:rsid w:val="00063886"/>
     <w:rPr>
       <w:rFonts w:ascii="Avenir Heavy" w:eastAsiaTheme="majorEastAsia" w:hAnsi="Avenir Heavy" w:cstheme="majorBidi"/>
+      <w:caps/>
       <w:kern w:val="28"/>
-      <w:sz w:val="28"/>
-      <w:szCs w:val="28"/>
+      <w:sz w:val="20"/>
     </w:rPr>
   </w:style>
   <w:style w:type="paragraph" w:styleId="NoSpacing">
@@ -1624,13 +1488,12 @@
     <w:basedOn w:val="DefaultParagraphFont"/>
     <w:link w:val="Heading2"/>
     <w:uiPriority w:val="9"/>
-    <w:rsid w:val="005A5224"/>
+    <w:rsid w:val="00063886"/>
     <w:rPr>
       <w:rFonts w:ascii="Avenir Medium" w:eastAsiaTheme="majorEastAsia" w:hAnsi="Avenir Medium" w:cstheme="majorBidi"/>
-      <w:b/>
       <w:bCs/>
       <w:kern w:val="20"/>
-      <w:sz w:val="20"/>
+      <w:sz w:val="28"/>
       <w:szCs w:val="20"/>
     </w:rPr>
   </w:style>

</xml_diff>